<commit_message>
Documento del Tema 8
</commit_message>
<xml_diff>
--- a/Documentos/presentacion/Software Privativo.docx
+++ b/Documentos/presentacion/Software Privativo.docx
@@ -1,6 +1,6 @@
 
 <file path=word/document.xml><?xml version="1.0" encoding="utf-8"?>
-<w:document xmlns:wpc="http://schemas.microsoft.com/office/word/2010/wordprocessingCanvas" xmlns:mo="http://schemas.microsoft.com/office/mac/office/2008/main" xmlns:mc="http://schemas.openxmlformats.org/markup-compatibility/2006" xmlns:mv="urn:schemas-microsoft-com:mac:vml" xmlns:o="urn:schemas-microsoft-com:office:office" xmlns:r="http://schemas.openxmlformats.org/officeDocument/2006/relationships" xmlns:m="http://schemas.openxmlformats.org/officeDocument/2006/math" xmlns:v="urn:schemas-microsoft-com:vml" xmlns:wp14="http://schemas.microsoft.com/office/word/2010/wordprocessingDrawing" xmlns:wp="http://schemas.openxmlformats.org/drawingml/2006/wordprocessingDrawing" xmlns:w10="urn:schemas-microsoft-com:office:word" xmlns:w="http://schemas.openxmlformats.org/wordprocessingml/2006/main" xmlns:w14="http://schemas.microsoft.com/office/word/2010/wordml" xmlns:w15="http://schemas.microsoft.com/office/word/2012/wordml" xmlns:wpg="http://schemas.microsoft.com/office/word/2010/wordprocessingGroup" xmlns:wpi="http://schemas.microsoft.com/office/word/2010/wordprocessingInk" xmlns:wne="http://schemas.microsoft.com/office/word/2006/wordml" xmlns:wps="http://schemas.microsoft.com/office/word/2010/wordprocessingShape" mc:Ignorable="w14 w15 wp14">
+<w:document xmlns:wpc="http://schemas.microsoft.com/office/word/2010/wordprocessingCanvas" xmlns:cx="http://schemas.microsoft.com/office/drawing/2014/chartex" xmlns:cx1="http://schemas.microsoft.com/office/drawing/2015/9/8/chartex" xmlns:cx2="http://schemas.microsoft.com/office/drawing/2015/10/21/chartex" xmlns:cx3="http://schemas.microsoft.com/office/drawing/2016/5/9/chartex" xmlns:cx4="http://schemas.microsoft.com/office/drawing/2016/5/10/chartex" xmlns:cx5="http://schemas.microsoft.com/office/drawing/2016/5/11/chartex" xmlns:mc="http://schemas.openxmlformats.org/markup-compatibility/2006" xmlns:o="urn:schemas-microsoft-com:office:office" xmlns:r="http://schemas.openxmlformats.org/officeDocument/2006/relationships" xmlns:m="http://schemas.openxmlformats.org/officeDocument/2006/math" xmlns:v="urn:schemas-microsoft-com:vml" xmlns:wp14="http://schemas.microsoft.com/office/word/2010/wordprocessingDrawing" xmlns:wp="http://schemas.openxmlformats.org/drawingml/2006/wordprocessingDrawing" xmlns:w10="urn:schemas-microsoft-com:office:word" xmlns:w="http://schemas.openxmlformats.org/wordprocessingml/2006/main" xmlns:w14="http://schemas.microsoft.com/office/word/2010/wordml" xmlns:w15="http://schemas.microsoft.com/office/word/2012/wordml" xmlns:w16se="http://schemas.microsoft.com/office/word/2015/wordml/symex" xmlns:wpg="http://schemas.microsoft.com/office/word/2010/wordprocessingGroup" xmlns:wpi="http://schemas.microsoft.com/office/word/2010/wordprocessingInk" xmlns:wne="http://schemas.microsoft.com/office/word/2006/wordml" xmlns:wps="http://schemas.microsoft.com/office/word/2010/wordprocessingShape" mc:Ignorable="w14 w15 w16se wp14">
   <w:body>
     <w:p>
       <w:pPr>
@@ -133,7 +133,21 @@
         <w:rPr>
           <w:lang w:val="es-ES_tradnl"/>
         </w:rPr>
-        <w:t xml:space="preserve">, Internet Explorer, Dolphin, ...), nuestro procesador de textos (Office, Kingsoft Office, …) o el reproductor de </w:t>
+        <w:t xml:space="preserve">, Internet Explorer, </w:t>
+      </w:r>
+      <w:proofErr w:type="spellStart"/>
+      <w:r>
+        <w:rPr>
+          <w:lang w:val="es-ES_tradnl"/>
+        </w:rPr>
+        <w:t>Dolphin</w:t>
+      </w:r>
+      <w:proofErr w:type="spellEnd"/>
+      <w:r>
+        <w:rPr>
+          <w:lang w:val="es-ES_tradnl"/>
+        </w:rPr>
+        <w:t xml:space="preserve">, ...), nuestro procesador de textos (Office, Kingsoft Office, …) o el reproductor de </w:t>
       </w:r>
       <w:r>
         <w:rPr>
@@ -151,7 +165,21 @@
         <w:rPr>
           <w:lang w:val="es-ES_tradnl"/>
         </w:rPr>
-        <w:t>, DIVx, …</w:t>
+        <w:t xml:space="preserve">, </w:t>
+      </w:r>
+      <w:proofErr w:type="spellStart"/>
+      <w:r>
+        <w:rPr>
+          <w:lang w:val="es-ES_tradnl"/>
+        </w:rPr>
+        <w:t>DIVx</w:t>
+      </w:r>
+      <w:proofErr w:type="spellEnd"/>
+      <w:r>
+        <w:rPr>
+          <w:lang w:val="es-ES_tradnl"/>
+        </w:rPr>
+        <w:t>, …</w:t>
       </w:r>
       <w:r>
         <w:rPr>
@@ -211,8 +239,24 @@
         <w:rPr>
           <w:lang w:val="es-ES_tradnl"/>
         </w:rPr>
-        <w:t>Pasado el tiempo es en 1972 cuando el gobierno de Estados Unidos obliga a IBM a distinguir entre software y hardware, dando lugar a los primeros intentos de cerrar el código de los programas. En esta década se crean las licencias de software propietario: hay que pagar por el derecho a uso (EULA y Shrink-Wrap).</w:t>
-      </w:r>
+        <w:t xml:space="preserve">Pasado el tiempo es en 1972 cuando el gobierno de Estados Unidos obliga a IBM a distinguir entre software y hardware, dando lugar a los primeros intentos de cerrar el código de los programas. En esta década se crean las licencias de software propietario: hay que pagar por el derecho a uso (EULA y </w:t>
+      </w:r>
+      <w:proofErr w:type="spellStart"/>
+      <w:r>
+        <w:rPr>
+          <w:lang w:val="es-ES_tradnl"/>
+        </w:rPr>
+        <w:t>Shrink-Wrap</w:t>
+      </w:r>
+      <w:proofErr w:type="spellEnd"/>
+      <w:r>
+        <w:rPr>
+          <w:lang w:val="es-ES_tradnl"/>
+        </w:rPr>
+        <w:t>).</w:t>
+      </w:r>
+      <w:bookmarkStart w:id="0" w:name="_GoBack"/>
+      <w:bookmarkEnd w:id="0"/>
     </w:p>
     <w:p>
       <w:pPr>
@@ -306,7 +350,21 @@
         <w:rPr>
           <w:lang w:val="es-ES_tradnl"/>
         </w:rPr>
-        <w:t xml:space="preserve"> (Demo FIFA 26, Babylon, etc.)</w:t>
+        <w:t xml:space="preserve"> (Demo FIFA 26, </w:t>
+      </w:r>
+      <w:proofErr w:type="spellStart"/>
+      <w:r>
+        <w:rPr>
+          <w:lang w:val="es-ES_tradnl"/>
+        </w:rPr>
+        <w:t>Babylon</w:t>
+      </w:r>
+      <w:proofErr w:type="spellEnd"/>
+      <w:r>
+        <w:rPr>
+          <w:lang w:val="es-ES_tradnl"/>
+        </w:rPr>
+        <w:t>, etc.)</w:t>
       </w:r>
       <w:r>
         <w:rPr>
@@ -380,12 +438,48 @@
           <w:lang w:val="es-ES_tradnl"/>
         </w:rPr>
       </w:pPr>
+      <w:proofErr w:type="spellStart"/>
       <w:r>
         <w:rPr>
           <w:lang w:val="es-ES_tradnl"/>
         </w:rPr>
         <w:lastRenderedPageBreak/>
-        <w:t>Freeware (CCleaner, FileZilla, etc.): Este software es gratuito y su distribución es libre, la única limitación en el sistema de distribución es que siempre debe ser</w:t>
+        <w:t>Freeware</w:t>
+      </w:r>
+      <w:proofErr w:type="spellEnd"/>
+      <w:r>
+        <w:rPr>
+          <w:lang w:val="es-ES_tradnl"/>
+        </w:rPr>
+        <w:t xml:space="preserve"> (</w:t>
+      </w:r>
+      <w:proofErr w:type="spellStart"/>
+      <w:r>
+        <w:rPr>
+          <w:lang w:val="es-ES_tradnl"/>
+        </w:rPr>
+        <w:t>CCleaner</w:t>
+      </w:r>
+      <w:proofErr w:type="spellEnd"/>
+      <w:r>
+        <w:rPr>
+          <w:lang w:val="es-ES_tradnl"/>
+        </w:rPr>
+        <w:t xml:space="preserve">, </w:t>
+      </w:r>
+      <w:proofErr w:type="spellStart"/>
+      <w:r>
+        <w:rPr>
+          <w:lang w:val="es-ES_tradnl"/>
+        </w:rPr>
+        <w:t>FileZilla</w:t>
+      </w:r>
+      <w:proofErr w:type="spellEnd"/>
+      <w:r>
+        <w:rPr>
+          <w:lang w:val="es-ES_tradnl"/>
+        </w:rPr>
+        <w:t>, etc.): Este software es gratuito y su distribución es libre, la única limitación en el sistema de distribución es que siempre debe ser</w:t>
       </w:r>
       <w:r>
         <w:rPr>
@@ -393,8 +487,6 @@
         </w:rPr>
         <w:t xml:space="preserve"> gratuito, pero </w:t>
       </w:r>
-      <w:bookmarkStart w:id="0" w:name="_GoBack"/>
-      <w:bookmarkEnd w:id="0"/>
       <w:r>
         <w:rPr>
           <w:lang w:val="es-ES_tradnl"/>
@@ -963,11 +1055,19 @@
           <w:lang w:val="es-ES_tradnl"/>
         </w:rPr>
       </w:pPr>
-      <w:r>
-        <w:rPr>
-          <w:lang w:val="es-ES_tradnl"/>
-        </w:rPr>
-        <w:t xml:space="preserve">Authorstream: </w:t>
+      <w:proofErr w:type="spellStart"/>
+      <w:r>
+        <w:rPr>
+          <w:lang w:val="es-ES_tradnl"/>
+        </w:rPr>
+        <w:t>Authorstream</w:t>
+      </w:r>
+      <w:proofErr w:type="spellEnd"/>
+      <w:r>
+        <w:rPr>
+          <w:lang w:val="es-ES_tradnl"/>
+        </w:rPr>
+        <w:t xml:space="preserve">: </w:t>
       </w:r>
       <w:hyperlink r:id="rId9" w:history="1">
         <w:r>
@@ -1117,7 +1217,7 @@
         </w:rPr>
         <w:t xml:space="preserve">Noticias Jurídicas: </w:t>
       </w:r>
-      <w:hyperlink r:id="rId13" w:history="1">
+      <w:hyperlink r:id="rId13" w:anchor="l1t7" w:history="1">
         <w:r>
           <w:rPr>
             <w:rStyle w:val="Hipervnculo"/>
@@ -1144,8 +1244,8 @@
 </file>
 
 <file path=word/numbering.xml><?xml version="1.0" encoding="utf-8"?>
-<w:numbering xmlns:wpc="http://schemas.microsoft.com/office/word/2010/wordprocessingCanvas" xmlns:mo="http://schemas.microsoft.com/office/mac/office/2008/main" xmlns:mc="http://schemas.openxmlformats.org/markup-compatibility/2006" xmlns:mv="urn:schemas-microsoft-com:mac:vml" xmlns:o="urn:schemas-microsoft-com:office:office" xmlns:r="http://schemas.openxmlformats.org/officeDocument/2006/relationships" xmlns:m="http://schemas.openxmlformats.org/officeDocument/2006/math" xmlns:v="urn:schemas-microsoft-com:vml" xmlns:wp14="http://schemas.microsoft.com/office/word/2010/wordprocessingDrawing" xmlns:wp="http://schemas.openxmlformats.org/drawingml/2006/wordprocessingDrawing" xmlns:w10="urn:schemas-microsoft-com:office:word" xmlns:w="http://schemas.openxmlformats.org/wordprocessingml/2006/main" xmlns:w14="http://schemas.microsoft.com/office/word/2010/wordml" xmlns:w15="http://schemas.microsoft.com/office/word/2012/wordml" xmlns:wpg="http://schemas.microsoft.com/office/word/2010/wordprocessingGroup" xmlns:wpi="http://schemas.microsoft.com/office/word/2010/wordprocessingInk" xmlns:wne="http://schemas.microsoft.com/office/word/2006/wordml" xmlns:wps="http://schemas.microsoft.com/office/word/2010/wordprocessingShape" mc:Ignorable="w14 w15 wp14">
-  <w:abstractNum w:abstractNumId="0">
+<w:numbering xmlns:wpc="http://schemas.microsoft.com/office/word/2010/wordprocessingCanvas" xmlns:cx="http://schemas.microsoft.com/office/drawing/2014/chartex" xmlns:cx1="http://schemas.microsoft.com/office/drawing/2015/9/8/chartex" xmlns:cx2="http://schemas.microsoft.com/office/drawing/2015/10/21/chartex" xmlns:cx3="http://schemas.microsoft.com/office/drawing/2016/5/9/chartex" xmlns:cx4="http://schemas.microsoft.com/office/drawing/2016/5/10/chartex" xmlns:cx5="http://schemas.microsoft.com/office/drawing/2016/5/11/chartex" xmlns:mc="http://schemas.openxmlformats.org/markup-compatibility/2006" xmlns:o="urn:schemas-microsoft-com:office:office" xmlns:r="http://schemas.openxmlformats.org/officeDocument/2006/relationships" xmlns:m="http://schemas.openxmlformats.org/officeDocument/2006/math" xmlns:v="urn:schemas-microsoft-com:vml" xmlns:wp14="http://schemas.microsoft.com/office/word/2010/wordprocessingDrawing" xmlns:wp="http://schemas.openxmlformats.org/drawingml/2006/wordprocessingDrawing" xmlns:w10="urn:schemas-microsoft-com:office:word" xmlns:w="http://schemas.openxmlformats.org/wordprocessingml/2006/main" xmlns:w14="http://schemas.microsoft.com/office/word/2010/wordml" xmlns:w15="http://schemas.microsoft.com/office/word/2012/wordml" xmlns:w16se="http://schemas.microsoft.com/office/word/2015/wordml/symex" xmlns:wpg="http://schemas.microsoft.com/office/word/2010/wordprocessingGroup" xmlns:wpi="http://schemas.microsoft.com/office/word/2010/wordprocessingInk" xmlns:wne="http://schemas.microsoft.com/office/word/2006/wordml" xmlns:wps="http://schemas.microsoft.com/office/word/2010/wordprocessingShape" mc:Ignorable="w14 w15 w16se wp14">
+  <w:abstractNum w:abstractNumId="0" w15:restartNumberingAfterBreak="0">
     <w:nsid w:val="09EB242B"/>
     <w:multiLevelType w:val="hybridMultilevel"/>
     <w:tmpl w:val="7B169BD0"/>
@@ -1258,7 +1358,7 @@
       </w:rPr>
     </w:lvl>
   </w:abstractNum>
-  <w:abstractNum w:abstractNumId="1">
+  <w:abstractNum w:abstractNumId="1" w15:restartNumberingAfterBreak="0">
     <w:nsid w:val="0B9D3AD2"/>
     <w:multiLevelType w:val="hybridMultilevel"/>
     <w:tmpl w:val="80ACC2DC"/>
@@ -1371,7 +1471,7 @@
       </w:rPr>
     </w:lvl>
   </w:abstractNum>
-  <w:abstractNum w:abstractNumId="2">
+  <w:abstractNum w:abstractNumId="2" w15:restartNumberingAfterBreak="0">
     <w:nsid w:val="0C0B4488"/>
     <w:multiLevelType w:val="hybridMultilevel"/>
     <w:tmpl w:val="967E0C8C"/>
@@ -1484,7 +1584,7 @@
       </w:rPr>
     </w:lvl>
   </w:abstractNum>
-  <w:abstractNum w:abstractNumId="3">
+  <w:abstractNum w:abstractNumId="3" w15:restartNumberingAfterBreak="0">
     <w:nsid w:val="3DC14CE7"/>
     <w:multiLevelType w:val="hybridMultilevel"/>
     <w:tmpl w:val="FDDEDCBE"/>
@@ -1597,7 +1697,7 @@
       </w:rPr>
     </w:lvl>
   </w:abstractNum>
-  <w:abstractNum w:abstractNumId="4">
+  <w:abstractNum w:abstractNumId="4" w15:restartNumberingAfterBreak="0">
     <w:nsid w:val="4E421090"/>
     <w:multiLevelType w:val="hybridMultilevel"/>
     <w:tmpl w:val="169CD298"/>
@@ -1729,7 +1829,7 @@
 </file>
 
 <file path=word/styles.xml><?xml version="1.0" encoding="utf-8"?>
-<w:styles xmlns:mc="http://schemas.openxmlformats.org/markup-compatibility/2006" xmlns:r="http://schemas.openxmlformats.org/officeDocument/2006/relationships" xmlns:w="http://schemas.openxmlformats.org/wordprocessingml/2006/main" xmlns:w14="http://schemas.microsoft.com/office/word/2010/wordml" xmlns:w15="http://schemas.microsoft.com/office/word/2012/wordml" mc:Ignorable="w14 w15">
+<w:styles xmlns:mc="http://schemas.openxmlformats.org/markup-compatibility/2006" xmlns:r="http://schemas.openxmlformats.org/officeDocument/2006/relationships" xmlns:w="http://schemas.openxmlformats.org/wordprocessingml/2006/main" xmlns:w14="http://schemas.microsoft.com/office/word/2010/wordml" xmlns:w15="http://schemas.microsoft.com/office/word/2012/wordml" xmlns:w16se="http://schemas.microsoft.com/office/word/2015/wordml/symex" mc:Ignorable="w14 w15 w16se">
   <w:docDefaults>
     <w:rPrDefault>
       <w:rPr>
@@ -1745,7 +1845,7 @@
       </w:pPr>
     </w:pPrDefault>
   </w:docDefaults>
-  <w:latentStyles w:defLockedState="0" w:defUIPriority="99" w:defSemiHidden="0" w:defUnhideWhenUsed="0" w:defQFormat="0" w:count="382">
+  <w:latentStyles w:defLockedState="0" w:defUIPriority="99" w:defSemiHidden="0" w:defUnhideWhenUsed="0" w:defQFormat="0" w:count="374">
     <w:lsdException w:name="Normal" w:uiPriority="0" w:qFormat="1"/>
     <w:lsdException w:name="heading 1" w:uiPriority="9" w:qFormat="1"/>
     <w:lsdException w:name="heading 2" w:semiHidden="1" w:uiPriority="9" w:unhideWhenUsed="1" w:qFormat="1"/>

</xml_diff>